<commit_message>
fixes to hebrew abstract
</commit_message>
<xml_diff>
--- a/תקציר ושער בעברית.docx
+++ b/תקציר ושער בעברית.docx
@@ -56,19 +56,19 @@
         <w:spacing w:line="360" w:lineRule="auto"/>
         <w:jc w:val="both"/>
         <w:rPr>
-          <w:rFonts w:asciiTheme="majorBidi" w:hAnsiTheme="majorBidi" w:cstheme="majorBidi" w:hint="cs"/>
-          <w:sz w:val="24"/>
-          <w:szCs w:val="24"/>
-          <w:rtl/>
-        </w:rPr>
-      </w:pPr>
-      <w:r>
-        <w:rPr>
           <w:rFonts w:asciiTheme="majorBidi" w:hAnsiTheme="majorBidi" w:cstheme="majorBidi"/>
           <w:sz w:val="24"/>
           <w:szCs w:val="24"/>
           <w:rtl/>
         </w:rPr>
+      </w:pPr>
+      <w:r>
+        <w:rPr>
+          <w:rFonts w:asciiTheme="majorBidi" w:hAnsiTheme="majorBidi" w:cstheme="majorBidi"/>
+          <w:sz w:val="24"/>
+          <w:szCs w:val="24"/>
+          <w:rtl/>
+        </w:rPr>
         <w:t xml:space="preserve">במסגרת מחקר זה, </w:t>
       </w:r>
       <w:r>
@@ -96,7 +96,7 @@
           <w:szCs w:val="24"/>
           <w:rtl/>
         </w:rPr>
-        <w:t xml:space="preserve">בחוות המחשוב של אינטל. אנו מראים כי היוריסטיקות נפוצות כגון </w:t>
+        <w:t xml:space="preserve">בחוות המחשוב של אינטל. אנו מראים כי יוריסטיקות נפוצות כגון </w:t>
       </w:r>
       <w:r>
         <w:rPr>
@@ -138,26 +138,26 @@
         <w:spacing w:line="360" w:lineRule="auto"/>
         <w:jc w:val="both"/>
         <w:rPr>
-          <w:rFonts w:asciiTheme="majorBidi" w:hAnsiTheme="majorBidi" w:cstheme="majorBidi" w:hint="cs"/>
-          <w:sz w:val="24"/>
-          <w:szCs w:val="24"/>
-          <w:rtl/>
-        </w:rPr>
-      </w:pPr>
-      <w:r>
-        <w:rPr>
-          <w:rFonts w:asciiTheme="majorBidi" w:hAnsiTheme="majorBidi" w:cstheme="majorBidi" w:hint="cs"/>
-          <w:sz w:val="24"/>
-          <w:szCs w:val="24"/>
-          <w:rtl/>
-        </w:rPr>
-        <w:t xml:space="preserve">בניסיון להתגבר על בעיה זו הצענו היוריסטיקה חדשה </w:t>
-      </w:r>
-      <w:r>
-        <w:rPr>
           <w:rFonts w:asciiTheme="majorBidi" w:hAnsiTheme="majorBidi" w:cstheme="majorBidi"/>
           <w:sz w:val="24"/>
           <w:szCs w:val="24"/>
+          <w:rtl/>
+        </w:rPr>
+      </w:pPr>
+      <w:r>
+        <w:rPr>
+          <w:rFonts w:asciiTheme="majorBidi" w:hAnsiTheme="majorBidi" w:cstheme="majorBidi" w:hint="cs"/>
+          <w:sz w:val="24"/>
+          <w:szCs w:val="24"/>
+          <w:rtl/>
+        </w:rPr>
+        <w:t xml:space="preserve">בניסיון להתגבר על בעיה זו הצענו יוריסטיקה חדשה </w:t>
+      </w:r>
+      <w:r>
+        <w:rPr>
+          <w:rFonts w:asciiTheme="majorBidi" w:hAnsiTheme="majorBidi" w:cstheme="majorBidi"/>
+          <w:sz w:val="24"/>
+          <w:szCs w:val="24"/>
         </w:rPr>
         <w:t>Mix-Fit</w:t>
       </w:r>
@@ -212,27 +212,7 @@
           <w:szCs w:val="24"/>
           <w:rtl/>
         </w:rPr>
-        <w:t>, מטה-יוריסטיקה שמשתמשת בתוצאות היוריסטיקות האחרות כדי לשפר את הפתרון הכללי על ידי בחירה אד-</w:t>
-      </w:r>
-      <w:proofErr w:type="spellStart"/>
-      <w:r>
-        <w:rPr>
-          <w:rFonts w:asciiTheme="majorBidi" w:hAnsiTheme="majorBidi" w:cstheme="majorBidi" w:hint="cs"/>
-          <w:sz w:val="24"/>
-          <w:szCs w:val="24"/>
-          <w:rtl/>
-        </w:rPr>
-        <w:t>הוק</w:t>
-      </w:r>
-      <w:proofErr w:type="spellEnd"/>
-      <w:r>
-        <w:rPr>
-          <w:rFonts w:asciiTheme="majorBidi" w:hAnsiTheme="majorBidi" w:cstheme="majorBidi" w:hint="cs"/>
-          <w:sz w:val="24"/>
-          <w:szCs w:val="24"/>
-          <w:rtl/>
-        </w:rPr>
-        <w:t xml:space="preserve"> של היוריסטיקה הטובה ביותר בכל התאמה מחדש.</w:t>
+        <w:t>, מטה-יוריסטיקה שמשתמשת בתוצאות היוריסטיקות האחרות כדי לשפר את הפתרון הכללי על ידי בחירה אד-הוק של היוריסטיקה הטובה ביותר בכל התאמה מחדש.</w:t>
       </w:r>
     </w:p>
     <w:p>
@@ -240,26 +220,26 @@
         <w:spacing w:line="360" w:lineRule="auto"/>
         <w:jc w:val="both"/>
         <w:rPr>
-          <w:rFonts w:asciiTheme="majorBidi" w:hAnsiTheme="majorBidi" w:cstheme="majorBidi" w:hint="cs"/>
-          <w:sz w:val="24"/>
-          <w:szCs w:val="24"/>
-          <w:rtl/>
-        </w:rPr>
-      </w:pPr>
-      <w:r>
-        <w:rPr>
-          <w:rFonts w:asciiTheme="majorBidi" w:hAnsiTheme="majorBidi" w:cstheme="majorBidi" w:hint="cs"/>
-          <w:sz w:val="24"/>
-          <w:szCs w:val="24"/>
-          <w:rtl/>
-        </w:rPr>
-        <w:t xml:space="preserve">במסגרת המחקר הרצנו סימולציות לבחינת התוצאות. הסימולציות הורצו בעזרת רשומות של העבודות שנאספו ב 4 חוות שרתים מהגדולות של אינטל במשך חודש. מתוצאות המחקר ניתן ללמוד כי </w:t>
-      </w:r>
-      <w:r>
-        <w:rPr>
           <w:rFonts w:asciiTheme="majorBidi" w:hAnsiTheme="majorBidi" w:cstheme="majorBidi"/>
           <w:sz w:val="24"/>
           <w:szCs w:val="24"/>
+          <w:rtl/>
+        </w:rPr>
+      </w:pPr>
+      <w:r>
+        <w:rPr>
+          <w:rFonts w:asciiTheme="majorBidi" w:hAnsiTheme="majorBidi" w:cstheme="majorBidi" w:hint="cs"/>
+          <w:sz w:val="24"/>
+          <w:szCs w:val="24"/>
+          <w:rtl/>
+        </w:rPr>
+        <w:t xml:space="preserve">במסגרת המחקר הרצנו סימולציות לבחינת התוצאות. הסימולציות הורצו בעזרת רשומות של עבודות שנאספו ב 4 חוות שרתים מהגדולות של אינטל במשך חודש. מתוצאות המחקר ניתן ללמוד כי </w:t>
+      </w:r>
+      <w:r>
+        <w:rPr>
+          <w:rFonts w:asciiTheme="majorBidi" w:hAnsiTheme="majorBidi" w:cstheme="majorBidi"/>
+          <w:sz w:val="24"/>
+          <w:szCs w:val="24"/>
         </w:rPr>
         <w:t>Max-Jobs</w:t>
       </w:r>
@@ -297,7 +277,25 @@
           <w:szCs w:val="24"/>
           <w:rtl/>
         </w:rPr>
-        <w:t xml:space="preserve"> בזמן ההמתנה ממוצע של עבודות בחווה.</w:t>
+        <w:t xml:space="preserve"> בזמן ההמתנה </w:t>
+      </w:r>
+      <w:r>
+        <w:rPr>
+          <w:rFonts w:asciiTheme="majorBidi" w:hAnsiTheme="majorBidi" w:cstheme="majorBidi" w:hint="cs"/>
+          <w:sz w:val="24"/>
+          <w:szCs w:val="24"/>
+          <w:rtl/>
+        </w:rPr>
+        <w:t>ה</w:t>
+      </w:r>
+      <w:r>
+        <w:rPr>
+          <w:rFonts w:asciiTheme="majorBidi" w:hAnsiTheme="majorBidi" w:cstheme="majorBidi" w:hint="cs"/>
+          <w:sz w:val="24"/>
+          <w:szCs w:val="24"/>
+          <w:rtl/>
+        </w:rPr>
+        <w:t>ממוצע של עבודות בחווה.</w:t>
       </w:r>
     </w:p>
     <w:p>
@@ -505,21 +503,8 @@
           <w:szCs w:val="36"/>
           <w:rtl/>
         </w:rPr>
-        <w:t xml:space="preserve">בית הספר למדעי המחשב ע"ש </w:t>
-      </w:r>
-      <w:proofErr w:type="spellStart"/>
-      <w:r>
-        <w:rPr>
-          <w:rFonts w:hint="cs"/>
-          <w:b/>
-          <w:bCs/>
-          <w:sz w:val="36"/>
-          <w:szCs w:val="36"/>
-          <w:rtl/>
-        </w:rPr>
-        <w:t>בלבטניק</w:t>
-      </w:r>
-      <w:proofErr w:type="spellEnd"/>
+        <w:t>בית הספר למדעי המחשב ע"ש בלבטניק</w:t>
+      </w:r>
     </w:p>
     <w:p>
       <w:pPr>
@@ -843,17 +828,8 @@
           <w:rFonts w:hint="cs"/>
           <w:rtl/>
         </w:rPr>
-        <w:t xml:space="preserve">פרופסור דרור </w:t>
-      </w:r>
-      <w:proofErr w:type="spellStart"/>
-      <w:r>
-        <w:rPr>
-          <w:rFonts w:hint="cs"/>
-          <w:rtl/>
-        </w:rPr>
-        <w:t>פייטלסון</w:t>
-      </w:r>
-      <w:proofErr w:type="spellEnd"/>
+        <w:t>פרופסור דרור פייטלסון</w:t>
+      </w:r>
     </w:p>
     <w:p>
       <w:pPr>

</xml_diff>